<commit_message>
reviewed requirements document, looks good. Abstract move methods
</commit_message>
<xml_diff>
--- a/reengineering/docs/Requirement Documentation(New).docx
+++ b/reengineering/docs/Requirement Documentation(New).docx
@@ -185,79 +185,37 @@
           <w:i/>
           <w:sz w:val="24"/>
         </w:rPr>
-        <w:t>FN-IN-0</w:t>
-      </w:r>
-      <w:r>
-        <w:rPr>
-          <w:i/>
-          <w:sz w:val="24"/>
-        </w:rPr>
-        <w:t>4</w:t>
-      </w:r>
-      <w:r>
-        <w:rPr>
-          <w:i/>
-          <w:sz w:val="24"/>
-        </w:rPr>
-        <w:t>: The system should allow the user to start a new game by pressing the enter key on the main menu screen.</w:t>
-      </w:r>
-    </w:p>
-    <w:p>
-      <w:pPr>
-        <w:rPr>
-          <w:i/>
-          <w:sz w:val="24"/>
-        </w:rPr>
-      </w:pPr>
-      <w:r>
-        <w:rPr>
-          <w:i/>
-          <w:sz w:val="24"/>
-        </w:rPr>
-        <w:t>FN-IN-0</w:t>
-      </w:r>
-      <w:r>
-        <w:rPr>
-          <w:i/>
-          <w:sz w:val="24"/>
-        </w:rPr>
-        <w:t>5</w:t>
-      </w:r>
-      <w:r>
-        <w:rPr>
-          <w:i/>
-          <w:sz w:val="24"/>
-        </w:rPr>
-        <w:t>: The system should allow the user to exit the game by pressing the escape key on the main menu page.</w:t>
-      </w:r>
-    </w:p>
-    <w:p>
-      <w:pPr>
-        <w:rPr>
-          <w:i/>
-          <w:sz w:val="24"/>
-        </w:rPr>
-      </w:pPr>
-      <w:r>
-        <w:rPr>
-          <w:i/>
-          <w:sz w:val="24"/>
-        </w:rPr>
-        <w:t>FN-IN-0</w:t>
-      </w:r>
-      <w:r>
-        <w:rPr>
-          <w:i/>
-          <w:sz w:val="24"/>
-        </w:rPr>
-        <w:t>6</w:t>
-      </w:r>
-      <w:r>
-        <w:rPr>
-          <w:i/>
-          <w:sz w:val="24"/>
-        </w:rPr>
-        <w:t>: The system should allow the user to enter their initials upon achieving a high score.</w:t>
+        <w:t>FN-IN-04: The system should allow the user to start a new game by pressing the enter key on the main menu screen.</w:t>
+      </w:r>
+    </w:p>
+    <w:p>
+      <w:pPr>
+        <w:rPr>
+          <w:i/>
+          <w:sz w:val="24"/>
+        </w:rPr>
+      </w:pPr>
+      <w:r>
+        <w:rPr>
+          <w:i/>
+          <w:sz w:val="24"/>
+        </w:rPr>
+        <w:t>FN-IN-05: The system should allow the user to exit the game by pressing the escape key on the main menu page.</w:t>
+      </w:r>
+    </w:p>
+    <w:p>
+      <w:pPr>
+        <w:rPr>
+          <w:i/>
+          <w:sz w:val="24"/>
+        </w:rPr>
+      </w:pPr>
+      <w:r>
+        <w:rPr>
+          <w:i/>
+          <w:sz w:val="24"/>
+        </w:rPr>
+        <w:t>FN-IN-06: The system should allow the user to enter their initials upon achieving a high score.</w:t>
       </w:r>
     </w:p>
     <w:p>
@@ -563,6 +521,68 @@
         <w:t>FN-OUT-10: The system should play a unique sound upon the consumption of a bonus item or ghost.</w:t>
       </w:r>
     </w:p>
+    <w:p>
+      <w:pPr>
+        <w:rPr>
+          <w:i/>
+          <w:sz w:val="24"/>
+        </w:rPr>
+      </w:pPr>
+      <w:r>
+        <w:rPr>
+          <w:i/>
+          <w:sz w:val="24"/>
+        </w:rPr>
+        <w:t>FN-OUT-1</w:t>
+      </w:r>
+      <w:r>
+        <w:rPr>
+          <w:i/>
+          <w:sz w:val="24"/>
+        </w:rPr>
+        <w:t>1</w:t>
+      </w:r>
+      <w:r>
+        <w:rPr>
+          <w:i/>
+          <w:sz w:val="24"/>
+        </w:rPr>
+        <w:t xml:space="preserve">: The system should </w:t>
+      </w:r>
+      <w:r>
+        <w:rPr>
+          <w:i/>
+          <w:sz w:val="24"/>
+        </w:rPr>
+        <w:t xml:space="preserve">display an animation of eyes racing to the jail cell after </w:t>
+      </w:r>
+      <w:proofErr w:type="spellStart"/>
+      <w:r>
+        <w:rPr>
+          <w:i/>
+          <w:sz w:val="24"/>
+        </w:rPr>
+        <w:t>paku</w:t>
+      </w:r>
+      <w:proofErr w:type="spellEnd"/>
+      <w:r>
+        <w:rPr>
+          <w:i/>
+          <w:sz w:val="24"/>
+        </w:rPr>
+        <w:t xml:space="preserve"> consumes a consumable ghost.</w:t>
+      </w:r>
+      <w:bookmarkStart w:id="1" w:name="_GoBack"/>
+      <w:bookmarkEnd w:id="1"/>
+    </w:p>
+    <w:p>
+      <w:pPr>
+        <w:rPr>
+          <w:i/>
+          <w:sz w:val="24"/>
+        </w:rPr>
+      </w:pPr>
+    </w:p>
     <w:bookmarkEnd w:id="0"/>
     <w:p>
       <w:pPr>
@@ -973,21 +993,7 @@
           <w:i/>
           <w:sz w:val="24"/>
         </w:rPr>
-        <w:t xml:space="preserve">FN-SYS-10: The system should calculate the ghost’s points as 200 times the </w:t>
-      </w:r>
-      <w:r>
-        <w:rPr>
-          <w:i/>
-          <w:sz w:val="24"/>
-        </w:rPr>
-        <w:t>number</w:t>
-      </w:r>
-      <w:r>
-        <w:rPr>
-          <w:i/>
-          <w:sz w:val="24"/>
-        </w:rPr>
-        <w:t xml:space="preserve"> of ghosts consumed, with a point cap at 6400 per ghost.</w:t>
+        <w:t>FN-SYS-10: The system should calculate the ghost’s points as 200 times the number of ghosts consumed, with a point cap at 6400 per ghost.</w:t>
       </w:r>
     </w:p>
     <w:p>
@@ -1126,6 +1132,7 @@
           <w:i/>
           <w:sz w:val="24"/>
         </w:rPr>
+        <w:lastRenderedPageBreak/>
         <w:t>FN-SYS-15: The system should award 100 points to the user when cherries are consumed.</w:t>
       </w:r>
     </w:p>
@@ -1156,7 +1163,6 @@
           <w:i/>
           <w:sz w:val="24"/>
         </w:rPr>
-        <w:lastRenderedPageBreak/>
         <w:t>FN-SYS-17: The system should award 500 points to the user when an orange is consumed.</w:t>
       </w:r>
     </w:p>
@@ -1387,35 +1393,7 @@
           <w:i/>
           <w:sz w:val="24"/>
         </w:rPr>
-        <w:t xml:space="preserve">FN-SYS-27: The system should play a </w:t>
-      </w:r>
-      <w:r>
-        <w:rPr>
-          <w:i/>
-          <w:sz w:val="24"/>
-        </w:rPr>
-        <w:t xml:space="preserve">unique </w:t>
-      </w:r>
-      <w:r>
-        <w:rPr>
-          <w:i/>
-          <w:sz w:val="24"/>
-        </w:rPr>
-        <w:t>tune upon the start of the first level, and only</w:t>
-      </w:r>
-      <w:r>
-        <w:rPr>
-          <w:i/>
-          <w:sz w:val="24"/>
-        </w:rPr>
-        <w:t xml:space="preserve"> at the start</w:t>
-      </w:r>
-      <w:r>
-        <w:rPr>
-          <w:i/>
-          <w:sz w:val="24"/>
-        </w:rPr>
-        <w:t xml:space="preserve"> the first level.</w:t>
+        <w:t>FN-SYS-27: The system should play a unique tune upon the start of the first level, and only at the start the first level.</w:t>
       </w:r>
     </w:p>
     <w:p>
@@ -1496,31 +1474,15 @@
           <w:sz w:val="24"/>
         </w:rPr>
       </w:pPr>
-      <w:bookmarkStart w:id="1" w:name="_Hlk22029923"/>
-      <w:bookmarkStart w:id="2" w:name="_GoBack"/>
-      <w:r>
-        <w:rPr>
-          <w:i/>
-          <w:sz w:val="24"/>
-        </w:rPr>
-        <w:t>FN-SYS-30: The system should remove the lowest high score when a new high score is entered</w:t>
-      </w:r>
-      <w:r>
-        <w:rPr>
-          <w:i/>
-          <w:sz w:val="24"/>
-        </w:rPr>
-        <w:t xml:space="preserve"> to store the newest high score</w:t>
-      </w:r>
-      <w:r>
-        <w:rPr>
-          <w:i/>
-          <w:sz w:val="24"/>
-        </w:rPr>
-        <w:t>.</w:t>
-      </w:r>
-    </w:p>
-    <w:bookmarkEnd w:id="1"/>
+      <w:bookmarkStart w:id="2" w:name="_Hlk22029923"/>
+      <w:r>
+        <w:rPr>
+          <w:i/>
+          <w:sz w:val="24"/>
+        </w:rPr>
+        <w:t>FN-SYS-30: The system should remove the lowest high score when a new high score is entered to store the newest high score.</w:t>
+      </w:r>
+    </w:p>
     <w:bookmarkEnd w:id="2"/>
     <w:p>
       <w:pPr>
@@ -1647,29 +1609,7 @@
           <w:i/>
           <w:sz w:val="24"/>
         </w:rPr>
-        <w:lastRenderedPageBreak/>
-        <w:t>NF-SYS-0</w:t>
-      </w:r>
-      <w:r>
-        <w:rPr>
-          <w:i/>
-          <w:sz w:val="24"/>
-        </w:rPr>
-        <w:t>1</w:t>
-      </w:r>
-      <w:r>
-        <w:rPr>
-          <w:i/>
-          <w:sz w:val="24"/>
-        </w:rPr>
-        <w:t>: The system should run o</w:t>
-      </w:r>
-      <w:r>
-        <w:rPr>
-          <w:i/>
-          <w:sz w:val="24"/>
-        </w:rPr>
-        <w:t>n a Windows 10 computer.</w:t>
+        <w:t>NF-SYS-01: The system should run on a Windows 10 computer.</w:t>
       </w:r>
     </w:p>
     <w:p>

</xml_diff>